<commit_message>
Refresh with some update
</commit_message>
<xml_diff>
--- a/inst/script/style-unhcr-portrait.docx
+++ b/inst/script/style-unhcr-portrait.docx
@@ -1,6 +1,6 @@
 
 <file path=word/document.xml><?xml version="1.0" encoding="utf-8"?>
-<w:document xmlns:wpc="http://schemas.microsoft.com/office/word/2010/wordprocessingCanvas" xmlns:cx="http://schemas.microsoft.com/office/drawing/2014/chartex" xmlns:cx1="http://schemas.microsoft.com/office/drawing/2015/9/8/chartex" xmlns:cx2="http://schemas.microsoft.com/office/drawing/2015/10/21/chartex" xmlns:cx3="http://schemas.microsoft.com/office/drawing/2016/5/9/chartex" xmlns:cx4="http://schemas.microsoft.com/office/drawing/2016/5/10/chartex" xmlns:cx5="http://schemas.microsoft.com/office/drawing/2016/5/11/chartex" xmlns:mc="http://schemas.openxmlformats.org/markup-compatibility/2006" xmlns:o="urn:schemas-microsoft-com:office:office" xmlns:r="http://schemas.openxmlformats.org/officeDocument/2006/relationships" xmlns:m="http://schemas.openxmlformats.org/officeDocument/2006/math" xmlns:v="urn:schemas-microsoft-com:vml" xmlns:wp14="http://schemas.microsoft.com/office/word/2010/wordprocessingDrawing" xmlns:wp="http://schemas.openxmlformats.org/drawingml/2006/wordprocessingDrawing" xmlns:w10="urn:schemas-microsoft-com:office:word" xmlns:w="http://schemas.openxmlformats.org/wordprocessingml/2006/main" xmlns:w14="http://schemas.microsoft.com/office/word/2010/wordml" xmlns:w15="http://schemas.microsoft.com/office/word/2012/wordml" xmlns:w16se="http://schemas.microsoft.com/office/word/2015/wordml/symex" xmlns:wpg="http://schemas.microsoft.com/office/word/2010/wordprocessingGroup" xmlns:wpi="http://schemas.microsoft.com/office/word/2010/wordprocessingInk" xmlns:wne="http://schemas.microsoft.com/office/word/2006/wordml" xmlns:wps="http://schemas.microsoft.com/office/word/2010/wordprocessingShape" mc:Ignorable="w14 w15 w16se wp14">
+<w:document xmlns:wpc="http://schemas.microsoft.com/office/word/2010/wordprocessingCanvas" xmlns:cx="http://schemas.microsoft.com/office/drawing/2014/chartex" xmlns:cx1="http://schemas.microsoft.com/office/drawing/2015/9/8/chartex" xmlns:cx2="http://schemas.microsoft.com/office/drawing/2015/10/21/chartex" xmlns:cx3="http://schemas.microsoft.com/office/drawing/2016/5/9/chartex" xmlns:cx4="http://schemas.microsoft.com/office/drawing/2016/5/10/chartex" xmlns:cx5="http://schemas.microsoft.com/office/drawing/2016/5/11/chartex" xmlns:cx6="http://schemas.microsoft.com/office/drawing/2016/5/12/chartex" xmlns:cx7="http://schemas.microsoft.com/office/drawing/2016/5/13/chartex" xmlns:cx8="http://schemas.microsoft.com/office/drawing/2016/5/14/chartex" xmlns:mc="http://schemas.openxmlformats.org/markup-compatibility/2006" xmlns:aink="http://schemas.microsoft.com/office/drawing/2016/ink" xmlns:am3d="http://schemas.microsoft.com/office/drawing/2017/model3d" xmlns:o="urn:schemas-microsoft-com:office:office" xmlns:r="http://schemas.openxmlformats.org/officeDocument/2006/relationships" xmlns:m="http://schemas.openxmlformats.org/officeDocument/2006/math" xmlns:v="urn:schemas-microsoft-com:vml" xmlns:wp14="http://schemas.microsoft.com/office/word/2010/wordprocessingDrawing" xmlns:wp="http://schemas.openxmlformats.org/drawingml/2006/wordprocessingDrawing" xmlns:w10="urn:schemas-microsoft-com:office:word" xmlns:w="http://schemas.openxmlformats.org/wordprocessingml/2006/main" xmlns:w14="http://schemas.microsoft.com/office/word/2010/wordml" xmlns:w15="http://schemas.microsoft.com/office/word/2012/wordml" xmlns:w16cid="http://schemas.microsoft.com/office/word/2016/wordml/cid" xmlns:w16se="http://schemas.microsoft.com/office/word/2015/wordml/symex" xmlns:wpg="http://schemas.microsoft.com/office/word/2010/wordprocessingGroup" xmlns:wpi="http://schemas.microsoft.com/office/word/2010/wordprocessingInk" xmlns:wne="http://schemas.microsoft.com/office/word/2006/wordml" xmlns:wps="http://schemas.microsoft.com/office/word/2010/wordprocessingShape" mc:Ignorable="w14 w15 w16se w16cid wp14">
   <w:body>
     <w:p>
       <w:pPr>
@@ -15,21 +15,7 @@
         <w:pStyle w:val="Author"/>
       </w:pPr>
       <w:r>
-        <w:t xml:space="preserve">Prepared </w:t>
-      </w:r>
-      <w:r>
-        <w:t xml:space="preserve">by UNHCR </w:t>
-      </w:r>
-      <w:proofErr w:type="spellStart"/>
-      <w:r>
-        <w:t>DOiA</w:t>
-      </w:r>
-      <w:proofErr w:type="spellEnd"/>
-      <w:r>
-        <w:t>, MENA</w:t>
-      </w:r>
-      <w:r>
-        <w:t xml:space="preserve"> Protection Services</w:t>
+        <w:t>Prepared by UNHCR DOiA, MENA Protection Services</w:t>
       </w:r>
     </w:p>
     <w:p>
@@ -37,10 +23,7 @@
         <w:pStyle w:val="Date"/>
       </w:pPr>
       <w:r>
-        <w:t>Amman, 2017</w:t>
-      </w:r>
-      <w:r>
-        <w:t>-05-11</w:t>
+        <w:t>Amman, 2017-05-11</w:t>
       </w:r>
     </w:p>
     <w:sdt>
@@ -60,6 +43,7 @@
       </w:sdtPr>
       <w:sdtEndPr>
         <w:rPr>
+          <w:rFonts w:ascii="Lato" w:hAnsi="Lato"/>
           <w:sz w:val="22"/>
         </w:rPr>
       </w:sdtEndPr>
@@ -80,42 +64,32 @@
               <w:tab w:val="right" w:leader="dot" w:pos="10302"/>
             </w:tabs>
             <w:rPr>
-              <w:rFonts w:ascii="Lato" w:eastAsiaTheme="minorEastAsia" w:hAnsi="Lato"/>
+              <w:rFonts w:eastAsiaTheme="minorEastAsia"/>
               <w:noProof/>
               <w:szCs w:val="22"/>
               <w:lang w:val="en-GB" w:eastAsia="en-GB"/>
             </w:rPr>
           </w:pPr>
           <w:r>
-            <w:rPr>
-              <w:rFonts w:ascii="Lato" w:hAnsi="Lato"/>
-            </w:rPr>
             <w:fldChar w:fldCharType="begin"/>
           </w:r>
           <w:r>
-            <w:rPr>
-              <w:rFonts w:ascii="Lato" w:hAnsi="Lato"/>
-            </w:rPr>
             <w:instrText>TOC \o "1-2" \h \z \u</w:instrText>
           </w:r>
           <w:r>
-            <w:rPr>
-              <w:rFonts w:ascii="Lato" w:hAnsi="Lato"/>
-            </w:rPr>
             <w:fldChar w:fldCharType="separate"/>
           </w:r>
           <w:hyperlink w:anchor="_Toc482717608" w:history="1">
             <w:r>
               <w:rPr>
                 <w:rStyle w:val="Hyperlink"/>
-                <w:rFonts w:ascii="Lato" w:hAnsi="Lato"/>
                 <w:noProof/>
               </w:rPr>
               <w:t>1.</w:t>
             </w:r>
             <w:r>
               <w:rPr>
-                <w:rFonts w:ascii="Lato" w:eastAsiaTheme="minorEastAsia" w:hAnsi="Lato"/>
+                <w:rFonts w:eastAsiaTheme="minorEastAsia"/>
                 <w:noProof/>
                 <w:szCs w:val="22"/>
                 <w:lang w:val="en-GB" w:eastAsia="en-GB"/>
@@ -125,14 +99,12 @@
             <w:r>
               <w:rPr>
                 <w:rStyle w:val="Hyperlink"/>
-                <w:rFonts w:ascii="Lato" w:hAnsi="Lato"/>
                 <w:noProof/>
               </w:rPr>
               <w:t>Title1</w:t>
             </w:r>
             <w:r>
               <w:rPr>
-                <w:rFonts w:ascii="Lato" w:hAnsi="Lato"/>
                 <w:noProof/>
                 <w:webHidden/>
               </w:rPr>
@@ -140,7 +112,6 @@
             </w:r>
             <w:r>
               <w:rPr>
-                <w:rFonts w:ascii="Lato" w:hAnsi="Lato"/>
                 <w:noProof/>
                 <w:webHidden/>
               </w:rPr>
@@ -148,7 +119,6 @@
             </w:r>
             <w:r>
               <w:rPr>
-                <w:rFonts w:ascii="Lato" w:hAnsi="Lato"/>
                 <w:noProof/>
                 <w:webHidden/>
               </w:rPr>
@@ -156,14 +126,12 @@
             </w:r>
             <w:r>
               <w:rPr>
-                <w:rFonts w:ascii="Lato" w:hAnsi="Lato"/>
                 <w:noProof/>
                 <w:webHidden/>
               </w:rPr>
             </w:r>
             <w:r>
               <w:rPr>
-                <w:rFonts w:ascii="Lato" w:hAnsi="Lato"/>
                 <w:noProof/>
                 <w:webHidden/>
               </w:rPr>
@@ -171,7 +139,6 @@
             </w:r>
             <w:r>
               <w:rPr>
-                <w:rFonts w:ascii="Lato" w:hAnsi="Lato"/>
                 <w:noProof/>
                 <w:webHidden/>
               </w:rPr>
@@ -179,7 +146,6 @@
             </w:r>
             <w:r>
               <w:rPr>
-                <w:rFonts w:ascii="Lato" w:hAnsi="Lato"/>
                 <w:noProof/>
                 <w:webHidden/>
               </w:rPr>
@@ -194,7 +160,7 @@
               <w:tab w:val="right" w:leader="dot" w:pos="10302"/>
             </w:tabs>
             <w:rPr>
-              <w:rFonts w:ascii="Lato" w:eastAsiaTheme="minorEastAsia" w:hAnsi="Lato"/>
+              <w:rFonts w:eastAsiaTheme="minorEastAsia"/>
               <w:noProof/>
               <w:szCs w:val="22"/>
               <w:lang w:val="en-GB" w:eastAsia="en-GB"/>
@@ -204,14 +170,12 @@
             <w:r>
               <w:rPr>
                 <w:rStyle w:val="Hyperlink"/>
-                <w:rFonts w:ascii="Lato" w:hAnsi="Lato"/>
                 <w:noProof/>
               </w:rPr>
               <w:t>Title2</w:t>
             </w:r>
             <w:r>
               <w:rPr>
-                <w:rFonts w:ascii="Lato" w:hAnsi="Lato"/>
                 <w:noProof/>
                 <w:webHidden/>
               </w:rPr>
@@ -219,7 +183,6 @@
             </w:r>
             <w:r>
               <w:rPr>
-                <w:rFonts w:ascii="Lato" w:hAnsi="Lato"/>
                 <w:noProof/>
                 <w:webHidden/>
               </w:rPr>
@@ -227,7 +190,6 @@
             </w:r>
             <w:r>
               <w:rPr>
-                <w:rFonts w:ascii="Lato" w:hAnsi="Lato"/>
                 <w:noProof/>
                 <w:webHidden/>
               </w:rPr>
@@ -235,14 +197,12 @@
             </w:r>
             <w:r>
               <w:rPr>
-                <w:rFonts w:ascii="Lato" w:hAnsi="Lato"/>
                 <w:noProof/>
                 <w:webHidden/>
               </w:rPr>
             </w:r>
             <w:r>
               <w:rPr>
-                <w:rFonts w:ascii="Lato" w:hAnsi="Lato"/>
                 <w:noProof/>
                 <w:webHidden/>
               </w:rPr>
@@ -250,7 +210,6 @@
             </w:r>
             <w:r>
               <w:rPr>
-                <w:rFonts w:ascii="Lato" w:hAnsi="Lato"/>
                 <w:noProof/>
                 <w:webHidden/>
               </w:rPr>
@@ -258,7 +217,6 @@
             </w:r>
             <w:r>
               <w:rPr>
-                <w:rFonts w:ascii="Lato" w:hAnsi="Lato"/>
                 <w:noProof/>
                 <w:webHidden/>
               </w:rPr>
@@ -274,7 +232,7 @@
               <w:tab w:val="right" w:leader="dot" w:pos="10302"/>
             </w:tabs>
             <w:rPr>
-              <w:rFonts w:ascii="Lato" w:eastAsiaTheme="minorEastAsia" w:hAnsi="Lato"/>
+              <w:rFonts w:eastAsiaTheme="minorEastAsia"/>
               <w:noProof/>
               <w:szCs w:val="22"/>
               <w:lang w:val="en-GB" w:eastAsia="en-GB"/>
@@ -284,14 +242,13 @@
             <w:r>
               <w:rPr>
                 <w:rStyle w:val="Hyperlink"/>
-                <w:rFonts w:ascii="Lato" w:hAnsi="Lato"/>
                 <w:noProof/>
               </w:rPr>
               <w:t>2.</w:t>
             </w:r>
             <w:r>
               <w:rPr>
-                <w:rFonts w:ascii="Lato" w:eastAsiaTheme="minorEastAsia" w:hAnsi="Lato"/>
+                <w:rFonts w:eastAsiaTheme="minorEastAsia"/>
                 <w:noProof/>
                 <w:szCs w:val="22"/>
                 <w:lang w:val="en-GB" w:eastAsia="en-GB"/>
@@ -301,14 +258,12 @@
             <w:r>
               <w:rPr>
                 <w:rStyle w:val="Hyperlink"/>
-                <w:rFonts w:ascii="Lato" w:hAnsi="Lato"/>
                 <w:noProof/>
               </w:rPr>
               <w:t>Title1</w:t>
             </w:r>
             <w:r>
               <w:rPr>
-                <w:rFonts w:ascii="Lato" w:hAnsi="Lato"/>
                 <w:noProof/>
                 <w:webHidden/>
               </w:rPr>
@@ -316,7 +271,6 @@
             </w:r>
             <w:r>
               <w:rPr>
-                <w:rFonts w:ascii="Lato" w:hAnsi="Lato"/>
                 <w:noProof/>
                 <w:webHidden/>
               </w:rPr>
@@ -324,7 +278,6 @@
             </w:r>
             <w:r>
               <w:rPr>
-                <w:rFonts w:ascii="Lato" w:hAnsi="Lato"/>
                 <w:noProof/>
                 <w:webHidden/>
               </w:rPr>
@@ -332,14 +285,12 @@
             </w:r>
             <w:r>
               <w:rPr>
-                <w:rFonts w:ascii="Lato" w:hAnsi="Lato"/>
                 <w:noProof/>
                 <w:webHidden/>
               </w:rPr>
             </w:r>
             <w:r>
               <w:rPr>
-                <w:rFonts w:ascii="Lato" w:hAnsi="Lato"/>
                 <w:noProof/>
                 <w:webHidden/>
               </w:rPr>
@@ -347,7 +298,6 @@
             </w:r>
             <w:r>
               <w:rPr>
-                <w:rFonts w:ascii="Lato" w:hAnsi="Lato"/>
                 <w:noProof/>
                 <w:webHidden/>
               </w:rPr>
@@ -355,7 +305,6 @@
             </w:r>
             <w:r>
               <w:rPr>
-                <w:rFonts w:ascii="Lato" w:hAnsi="Lato"/>
                 <w:noProof/>
                 <w:webHidden/>
               </w:rPr>
@@ -370,7 +319,7 @@
               <w:tab w:val="right" w:leader="dot" w:pos="10302"/>
             </w:tabs>
             <w:rPr>
-              <w:rFonts w:ascii="Lato" w:eastAsiaTheme="minorEastAsia" w:hAnsi="Lato"/>
+              <w:rFonts w:eastAsiaTheme="minorEastAsia"/>
               <w:noProof/>
               <w:szCs w:val="22"/>
               <w:lang w:val="en-GB" w:eastAsia="en-GB"/>
@@ -380,14 +329,12 @@
             <w:r>
               <w:rPr>
                 <w:rStyle w:val="Hyperlink"/>
-                <w:rFonts w:ascii="Lato" w:hAnsi="Lato"/>
                 <w:noProof/>
               </w:rPr>
               <w:t>Title2</w:t>
             </w:r>
             <w:r>
               <w:rPr>
-                <w:rFonts w:ascii="Lato" w:hAnsi="Lato"/>
                 <w:noProof/>
                 <w:webHidden/>
               </w:rPr>
@@ -395,7 +342,6 @@
             </w:r>
             <w:r>
               <w:rPr>
-                <w:rFonts w:ascii="Lato" w:hAnsi="Lato"/>
                 <w:noProof/>
                 <w:webHidden/>
               </w:rPr>
@@ -403,7 +349,6 @@
             </w:r>
             <w:r>
               <w:rPr>
-                <w:rFonts w:ascii="Lato" w:hAnsi="Lato"/>
                 <w:noProof/>
                 <w:webHidden/>
               </w:rPr>
@@ -411,14 +356,12 @@
             </w:r>
             <w:r>
               <w:rPr>
-                <w:rFonts w:ascii="Lato" w:hAnsi="Lato"/>
                 <w:noProof/>
                 <w:webHidden/>
               </w:rPr>
             </w:r>
             <w:r>
               <w:rPr>
-                <w:rFonts w:ascii="Lato" w:hAnsi="Lato"/>
                 <w:noProof/>
                 <w:webHidden/>
               </w:rPr>
@@ -426,7 +369,6 @@
             </w:r>
             <w:r>
               <w:rPr>
-                <w:rFonts w:ascii="Lato" w:hAnsi="Lato"/>
                 <w:noProof/>
                 <w:webHidden/>
               </w:rPr>
@@ -434,7 +376,6 @@
             </w:r>
             <w:r>
               <w:rPr>
-                <w:rFonts w:ascii="Lato" w:hAnsi="Lato"/>
                 <w:noProof/>
                 <w:webHidden/>
               </w:rPr>
@@ -443,15 +384,7 @@
           </w:hyperlink>
         </w:p>
         <w:p>
-          <w:pPr>
-            <w:rPr>
-              <w:rFonts w:ascii="Lato" w:hAnsi="Lato"/>
-            </w:rPr>
-          </w:pPr>
           <w:r>
-            <w:rPr>
-              <w:rFonts w:ascii="Lato" w:hAnsi="Lato"/>
-            </w:rPr>
             <w:fldChar w:fldCharType="end"/>
           </w:r>
         </w:p>
@@ -473,6 +406,7 @@
       <w:pPr>
         <w:pStyle w:val="BodyText"/>
       </w:pPr>
+      <w:bookmarkStart w:id="2" w:name="_GoBack"/>
       <w:r>
         <w:t>Content</w:t>
       </w:r>
@@ -481,15 +415,16 @@
       <w:pPr>
         <w:pStyle w:val="Heading2"/>
       </w:pPr>
-      <w:bookmarkStart w:id="2" w:name="assistance-type-from-through---by-year-c"/>
-      <w:bookmarkStart w:id="3" w:name="assistance-occurence-by-case"/>
-      <w:bookmarkStart w:id="4" w:name="_Toc482717609"/>
+      <w:bookmarkStart w:id="3" w:name="assistance-type-from-through---by-year-c"/>
+      <w:bookmarkStart w:id="4" w:name="assistance-occurence-by-case"/>
+      <w:bookmarkStart w:id="5" w:name="_Toc482717609"/>
+      <w:bookmarkEnd w:id="3"/>
+      <w:bookmarkEnd w:id="4"/>
       <w:bookmarkEnd w:id="2"/>
-      <w:bookmarkEnd w:id="3"/>
       <w:r>
         <w:t>Title2</w:t>
       </w:r>
-      <w:bookmarkEnd w:id="4"/>
+      <w:bookmarkEnd w:id="5"/>
     </w:p>
     <w:p>
       <w:pPr>
@@ -515,37 +450,14 @@
     </w:p>
     <w:p>
       <w:pPr>
-        <w:pStyle w:val="ListParagraph"/>
-        <w:numPr>
-          <w:ilvl w:val="0"/>
-          <w:numId w:val="7"/>
-        </w:numPr>
-        <w:rPr>
-          <w:rFonts w:ascii="Lato" w:hAnsi="Lato"/>
-        </w:rPr>
+        <w:pStyle w:val="Style3"/>
       </w:pPr>
       <w:r>
-        <w:rPr>
-          <w:rFonts w:ascii="Lato" w:hAnsi="Lato"/>
-        </w:rPr>
         <w:t>Normal text for bullet</w:t>
       </w:r>
     </w:p>
     <w:p>
-      <w:pPr>
-        <w:pStyle w:val="ListParagraph"/>
-        <w:numPr>
-          <w:ilvl w:val="0"/>
-          <w:numId w:val="7"/>
-        </w:numPr>
-        <w:rPr>
-          <w:rFonts w:ascii="Lato" w:hAnsi="Lato"/>
-        </w:rPr>
-      </w:pPr>
       <w:r>
-        <w:rPr>
-          <w:rFonts w:ascii="Lato" w:hAnsi="Lato"/>
-        </w:rPr>
         <w:t>Normal text for bullet</w:t>
       </w:r>
     </w:p>
@@ -558,11 +470,11 @@
       <w:pPr>
         <w:pStyle w:val="Heading1"/>
       </w:pPr>
-      <w:bookmarkStart w:id="5" w:name="_Toc482717610"/>
+      <w:bookmarkStart w:id="6" w:name="_Toc482717610"/>
       <w:r>
         <w:t>Title1</w:t>
       </w:r>
-      <w:bookmarkEnd w:id="5"/>
+      <w:bookmarkEnd w:id="6"/>
     </w:p>
     <w:p>
       <w:pPr>
@@ -576,11 +488,11 @@
       <w:pPr>
         <w:pStyle w:val="Heading2"/>
       </w:pPr>
-      <w:bookmarkStart w:id="6" w:name="_Toc482717611"/>
+      <w:bookmarkStart w:id="7" w:name="_Toc482717611"/>
       <w:r>
         <w:t>Title2</w:t>
       </w:r>
-      <w:bookmarkEnd w:id="6"/>
+      <w:bookmarkEnd w:id="7"/>
     </w:p>
     <w:p>
       <w:pPr>
@@ -654,6 +566,7 @@
               <w:pStyle w:val="Compact"/>
             </w:pPr>
             <w:r>
+              <w:lastRenderedPageBreak/>
               <w:t>Never</w:t>
             </w:r>
           </w:p>
@@ -668,57 +581,22 @@
               <w:pStyle w:val="Compact"/>
             </w:pPr>
             <w:r>
-              <w:t>0</w:t>
-            </w:r>
-            <w:r>
-              <w:t>%</w:t>
+              <w:t>0%</w:t>
             </w:r>
           </w:p>
         </w:tc>
       </w:tr>
     </w:tbl>
+    <w:p/>
+    <w:p/>
     <w:p>
       <w:pPr>
-        <w:rPr>
-          <w:rFonts w:ascii="Lato" w:hAnsi="Lato"/>
-        </w:rPr>
+        <w:pStyle w:val="Heading5"/>
       </w:pPr>
     </w:p>
-    <w:p>
-      <w:pPr>
-        <w:rPr>
-          <w:rFonts w:ascii="Lato" w:hAnsi="Lato"/>
-        </w:rPr>
-      </w:pPr>
-    </w:p>
-    <w:p>
-      <w:pPr>
-        <w:pStyle w:val="Heading5"/>
-      </w:pPr>
-      <w:bookmarkStart w:id="7" w:name="_GoBack"/>
-      <w:bookmarkEnd w:id="7"/>
-    </w:p>
-    <w:p>
-      <w:pPr>
-        <w:rPr>
-          <w:rFonts w:ascii="Lato" w:hAnsi="Lato"/>
-        </w:rPr>
-      </w:pPr>
-    </w:p>
-    <w:p>
-      <w:pPr>
-        <w:rPr>
-          <w:rFonts w:ascii="Lato" w:hAnsi="Lato"/>
-        </w:rPr>
-      </w:pPr>
-    </w:p>
-    <w:p>
-      <w:pPr>
-        <w:rPr>
-          <w:rFonts w:ascii="Lato" w:hAnsi="Lato"/>
-        </w:rPr>
-      </w:pPr>
-    </w:p>
+    <w:p/>
+    <w:p/>
+    <w:p/>
     <w:sectPr>
       <w:footerReference w:type="default" r:id="rId8"/>
       <w:headerReference w:type="first" r:id="rId9"/>
@@ -733,7 +611,7 @@
 </file>
 
 <file path=word/endnotes.xml><?xml version="1.0" encoding="utf-8"?>
-<w:endnotes xmlns:wpc="http://schemas.microsoft.com/office/word/2010/wordprocessingCanvas" xmlns:cx="http://schemas.microsoft.com/office/drawing/2014/chartex" xmlns:cx1="http://schemas.microsoft.com/office/drawing/2015/9/8/chartex" xmlns:cx2="http://schemas.microsoft.com/office/drawing/2015/10/21/chartex" xmlns:cx3="http://schemas.microsoft.com/office/drawing/2016/5/9/chartex" xmlns:cx4="http://schemas.microsoft.com/office/drawing/2016/5/10/chartex" xmlns:cx5="http://schemas.microsoft.com/office/drawing/2016/5/11/chartex" xmlns:mc="http://schemas.openxmlformats.org/markup-compatibility/2006" xmlns:o="urn:schemas-microsoft-com:office:office" xmlns:r="http://schemas.openxmlformats.org/officeDocument/2006/relationships" xmlns:m="http://schemas.openxmlformats.org/officeDocument/2006/math" xmlns:v="urn:schemas-microsoft-com:vml" xmlns:wp14="http://schemas.microsoft.com/office/word/2010/wordprocessingDrawing" xmlns:wp="http://schemas.openxmlformats.org/drawingml/2006/wordprocessingDrawing" xmlns:w10="urn:schemas-microsoft-com:office:word" xmlns:w="http://schemas.openxmlformats.org/wordprocessingml/2006/main" xmlns:w14="http://schemas.microsoft.com/office/word/2010/wordml" xmlns:w15="http://schemas.microsoft.com/office/word/2012/wordml" xmlns:w16se="http://schemas.microsoft.com/office/word/2015/wordml/symex" xmlns:wpg="http://schemas.microsoft.com/office/word/2010/wordprocessingGroup" xmlns:wpi="http://schemas.microsoft.com/office/word/2010/wordprocessingInk" xmlns:wne="http://schemas.microsoft.com/office/word/2006/wordml" xmlns:wps="http://schemas.microsoft.com/office/word/2010/wordprocessingShape" mc:Ignorable="w14 w15 w16se wp14">
+<w:endnotes xmlns:wpc="http://schemas.microsoft.com/office/word/2010/wordprocessingCanvas" xmlns:cx="http://schemas.microsoft.com/office/drawing/2014/chartex" xmlns:cx1="http://schemas.microsoft.com/office/drawing/2015/9/8/chartex" xmlns:cx2="http://schemas.microsoft.com/office/drawing/2015/10/21/chartex" xmlns:cx3="http://schemas.microsoft.com/office/drawing/2016/5/9/chartex" xmlns:cx4="http://schemas.microsoft.com/office/drawing/2016/5/10/chartex" xmlns:cx5="http://schemas.microsoft.com/office/drawing/2016/5/11/chartex" xmlns:cx6="http://schemas.microsoft.com/office/drawing/2016/5/12/chartex" xmlns:cx7="http://schemas.microsoft.com/office/drawing/2016/5/13/chartex" xmlns:cx8="http://schemas.microsoft.com/office/drawing/2016/5/14/chartex" xmlns:mc="http://schemas.openxmlformats.org/markup-compatibility/2006" xmlns:aink="http://schemas.microsoft.com/office/drawing/2016/ink" xmlns:am3d="http://schemas.microsoft.com/office/drawing/2017/model3d" xmlns:o="urn:schemas-microsoft-com:office:office" xmlns:r="http://schemas.openxmlformats.org/officeDocument/2006/relationships" xmlns:m="http://schemas.openxmlformats.org/officeDocument/2006/math" xmlns:v="urn:schemas-microsoft-com:vml" xmlns:wp14="http://schemas.microsoft.com/office/word/2010/wordprocessingDrawing" xmlns:wp="http://schemas.openxmlformats.org/drawingml/2006/wordprocessingDrawing" xmlns:w10="urn:schemas-microsoft-com:office:word" xmlns:w="http://schemas.openxmlformats.org/wordprocessingml/2006/main" xmlns:w14="http://schemas.microsoft.com/office/word/2010/wordml" xmlns:w15="http://schemas.microsoft.com/office/word/2012/wordml" xmlns:w16cid="http://schemas.microsoft.com/office/word/2016/wordml/cid" xmlns:w16se="http://schemas.microsoft.com/office/word/2015/wordml/symex" xmlns:wpg="http://schemas.microsoft.com/office/word/2010/wordprocessingGroup" xmlns:wpi="http://schemas.microsoft.com/office/word/2010/wordprocessingInk" xmlns:wne="http://schemas.microsoft.com/office/word/2006/wordml" xmlns:wps="http://schemas.microsoft.com/office/word/2010/wordprocessingShape" mc:Ignorable="w14 w15 w16se w16cid wp14">
   <w:endnote w:type="separator" w:id="-1">
     <w:p>
       <w:pPr>
@@ -760,7 +638,7 @@
 </file>
 
 <file path=word/footer1.xml><?xml version="1.0" encoding="utf-8"?>
-<w:ftr xmlns:wpc="http://schemas.microsoft.com/office/word/2010/wordprocessingCanvas" xmlns:cx="http://schemas.microsoft.com/office/drawing/2014/chartex" xmlns:cx1="http://schemas.microsoft.com/office/drawing/2015/9/8/chartex" xmlns:cx2="http://schemas.microsoft.com/office/drawing/2015/10/21/chartex" xmlns:cx3="http://schemas.microsoft.com/office/drawing/2016/5/9/chartex" xmlns:cx4="http://schemas.microsoft.com/office/drawing/2016/5/10/chartex" xmlns:cx5="http://schemas.microsoft.com/office/drawing/2016/5/11/chartex" xmlns:mc="http://schemas.openxmlformats.org/markup-compatibility/2006" xmlns:o="urn:schemas-microsoft-com:office:office" xmlns:r="http://schemas.openxmlformats.org/officeDocument/2006/relationships" xmlns:m="http://schemas.openxmlformats.org/officeDocument/2006/math" xmlns:v="urn:schemas-microsoft-com:vml" xmlns:wp14="http://schemas.microsoft.com/office/word/2010/wordprocessingDrawing" xmlns:wp="http://schemas.openxmlformats.org/drawingml/2006/wordprocessingDrawing" xmlns:w10="urn:schemas-microsoft-com:office:word" xmlns:w="http://schemas.openxmlformats.org/wordprocessingml/2006/main" xmlns:w14="http://schemas.microsoft.com/office/word/2010/wordml" xmlns:w15="http://schemas.microsoft.com/office/word/2012/wordml" xmlns:w16se="http://schemas.microsoft.com/office/word/2015/wordml/symex" xmlns:wpg="http://schemas.microsoft.com/office/word/2010/wordprocessingGroup" xmlns:wpi="http://schemas.microsoft.com/office/word/2010/wordprocessingInk" xmlns:wne="http://schemas.microsoft.com/office/word/2006/wordml" xmlns:wps="http://schemas.microsoft.com/office/word/2010/wordprocessingShape" mc:Ignorable="w14 w15 w16se wp14">
+<w:ftr xmlns:wpc="http://schemas.microsoft.com/office/word/2010/wordprocessingCanvas" xmlns:cx="http://schemas.microsoft.com/office/drawing/2014/chartex" xmlns:cx1="http://schemas.microsoft.com/office/drawing/2015/9/8/chartex" xmlns:cx2="http://schemas.microsoft.com/office/drawing/2015/10/21/chartex" xmlns:cx3="http://schemas.microsoft.com/office/drawing/2016/5/9/chartex" xmlns:cx4="http://schemas.microsoft.com/office/drawing/2016/5/10/chartex" xmlns:cx5="http://schemas.microsoft.com/office/drawing/2016/5/11/chartex" xmlns:cx6="http://schemas.microsoft.com/office/drawing/2016/5/12/chartex" xmlns:cx7="http://schemas.microsoft.com/office/drawing/2016/5/13/chartex" xmlns:cx8="http://schemas.microsoft.com/office/drawing/2016/5/14/chartex" xmlns:mc="http://schemas.openxmlformats.org/markup-compatibility/2006" xmlns:aink="http://schemas.microsoft.com/office/drawing/2016/ink" xmlns:am3d="http://schemas.microsoft.com/office/drawing/2017/model3d" xmlns:o="urn:schemas-microsoft-com:office:office" xmlns:r="http://schemas.openxmlformats.org/officeDocument/2006/relationships" xmlns:m="http://schemas.openxmlformats.org/officeDocument/2006/math" xmlns:v="urn:schemas-microsoft-com:vml" xmlns:wp14="http://schemas.microsoft.com/office/word/2010/wordprocessingDrawing" xmlns:wp="http://schemas.openxmlformats.org/drawingml/2006/wordprocessingDrawing" xmlns:w10="urn:schemas-microsoft-com:office:word" xmlns:w="http://schemas.openxmlformats.org/wordprocessingml/2006/main" xmlns:w14="http://schemas.microsoft.com/office/word/2010/wordml" xmlns:w15="http://schemas.microsoft.com/office/word/2012/wordml" xmlns:w16cid="http://schemas.microsoft.com/office/word/2016/wordml/cid" xmlns:w16se="http://schemas.microsoft.com/office/word/2015/wordml/symex" xmlns:wpg="http://schemas.microsoft.com/office/word/2010/wordprocessingGroup" xmlns:wpi="http://schemas.microsoft.com/office/word/2010/wordprocessingInk" xmlns:wne="http://schemas.microsoft.com/office/word/2006/wordml" xmlns:wps="http://schemas.microsoft.com/office/word/2010/wordprocessingShape" mc:Ignorable="w14 w15 w16se w16cid wp14">
   <w:sdt>
     <w:sdtPr>
       <w:id w:val="-1892339431"/>
@@ -797,37 +675,123 @@
             <w:szCs w:val="22"/>
             <w:lang w:val="en-GB" w:eastAsia="en-GB"/>
           </w:rPr>
-          <w:pict>
-            <v:shapetype id="_x0000_t202" coordsize="21600,21600" o:spt="202" path="m,l,21600r21600,l21600,xe">
-              <v:stroke joinstyle="miter"/>
-              <v:path gradientshapeok="t" o:connecttype="rect"/>
-            </v:shapetype>
-            <v:shape id="_x0000_s2053" type="#_x0000_t202" style="position:absolute;left:0;text-align:left;margin-left:-.75pt;margin-top:8.85pt;width:475.5pt;height:18pt;z-index:251659776;mso-position-horizontal-relative:text;mso-position-vertical-relative:text" strokecolor="white [3212]">
-              <v:textbox style="mso-next-textbox:#_x0000_s2053">
-                <w:txbxContent>
-                  <w:p>
-                    <w:pPr>
-                      <w:pStyle w:val="Footer"/>
-                      <w:rPr>
-                        <w:rFonts w:ascii="Lato" w:hAnsi="Lato"/>
-                        <w:color w:val="4BA6DD"/>
-                      </w:rPr>
-                    </w:pPr>
-                    <w:r>
-                      <w:rPr>
-                        <w:rFonts w:ascii="Lato" w:hAnsi="Lato" w:cs="Calibri"/>
-                        <w:color w:val="4BA6DD"/>
-                        <w:sz w:val="18"/>
-                        <w:szCs w:val="18"/>
-                      </w:rPr>
-                      <w:t>United Nations High Commissioner for Refugees (UNHCR) – www.unhcr.org</w:t>
-                    </w:r>
-                  </w:p>
-                  <w:p/>
-                </w:txbxContent>
-              </v:textbox>
-            </v:shape>
-          </w:pict>
+          <mc:AlternateContent>
+            <mc:Choice Requires="wps">
+              <w:drawing>
+                <wp:anchor distT="0" distB="0" distL="114300" distR="114300" simplePos="0" relativeHeight="251659776" behindDoc="0" locked="0" layoutInCell="1" allowOverlap="1">
+                  <wp:simplePos x="0" y="0"/>
+                  <wp:positionH relativeFrom="column">
+                    <wp:posOffset>-9525</wp:posOffset>
+                  </wp:positionH>
+                  <wp:positionV relativeFrom="paragraph">
+                    <wp:posOffset>112395</wp:posOffset>
+                  </wp:positionV>
+                  <wp:extent cx="6038850" cy="228600"/>
+                  <wp:effectExtent l="9525" t="7620" r="9525" b="11430"/>
+                  <wp:wrapNone/>
+                  <wp:docPr id="3" name="Text Box 5"/>
+                  <wp:cNvGraphicFramePr>
+                    <a:graphicFrameLocks xmlns:a="http://schemas.openxmlformats.org/drawingml/2006/main"/>
+                  </wp:cNvGraphicFramePr>
+                  <a:graphic xmlns:a="http://schemas.openxmlformats.org/drawingml/2006/main">
+                    <a:graphicData uri="http://schemas.microsoft.com/office/word/2010/wordprocessingShape">
+                      <wps:wsp>
+                        <wps:cNvSpPr txBox="1">
+                          <a:spLocks noChangeArrowheads="1"/>
+                        </wps:cNvSpPr>
+                        <wps:spPr bwMode="auto">
+                          <a:xfrm>
+                            <a:off x="0" y="0"/>
+                            <a:ext cx="6038850" cy="228600"/>
+                          </a:xfrm>
+                          <a:prstGeom prst="rect">
+                            <a:avLst/>
+                          </a:prstGeom>
+                          <a:solidFill>
+                            <a:srgbClr val="FFFFFF"/>
+                          </a:solidFill>
+                          <a:ln w="9525">
+                            <a:solidFill>
+                              <a:schemeClr val="bg1">
+                                <a:lumMod val="100000"/>
+                                <a:lumOff val="0"/>
+                              </a:schemeClr>
+                            </a:solidFill>
+                            <a:miter lim="800000"/>
+                            <a:headEnd/>
+                            <a:tailEnd/>
+                          </a:ln>
+                        </wps:spPr>
+                        <wps:txbx>
+                          <w:txbxContent>
+                            <w:p>
+                              <w:pPr>
+                                <w:pStyle w:val="Footer"/>
+                                <w:rPr>
+                                  <w:color w:val="4BA6DD"/>
+                                </w:rPr>
+                              </w:pPr>
+                              <w:r>
+                                <w:rPr>
+                                  <w:rFonts w:cs="Calibri"/>
+                                  <w:color w:val="4BA6DD"/>
+                                  <w:sz w:val="18"/>
+                                  <w:szCs w:val="18"/>
+                                </w:rPr>
+                                <w:t>United Nations High Commissioner for Refugees (UNHCR) – www.unhcr.org</w:t>
+                              </w:r>
+                            </w:p>
+                            <w:p/>
+                          </w:txbxContent>
+                        </wps:txbx>
+                        <wps:bodyPr rot="0" vert="horz" wrap="square" lIns="91440" tIns="45720" rIns="91440" bIns="45720" anchor="t" anchorCtr="0" upright="1">
+                          <a:noAutofit/>
+                        </wps:bodyPr>
+                      </wps:wsp>
+                    </a:graphicData>
+                  </a:graphic>
+                  <wp14:sizeRelH relativeFrom="page">
+                    <wp14:pctWidth>0</wp14:pctWidth>
+                  </wp14:sizeRelH>
+                  <wp14:sizeRelV relativeFrom="page">
+                    <wp14:pctHeight>0</wp14:pctHeight>
+                  </wp14:sizeRelV>
+                </wp:anchor>
+              </w:drawing>
+            </mc:Choice>
+            <mc:Fallback>
+              <w:pict>
+                <v:shapetype id="_x0000_t202" coordsize="21600,21600" o:spt="202" path="m,l,21600r21600,l21600,xe">
+                  <v:stroke joinstyle="miter"/>
+                  <v:path gradientshapeok="t" o:connecttype="rect"/>
+                </v:shapetype>
+                <v:shape id="Text Box 5" o:spid="_x0000_s1026" type="#_x0000_t202" style="position:absolute;left:0;text-align:left;margin-left:-.75pt;margin-top:8.85pt;width:475.5pt;height:18pt;z-index:251659776;visibility:visible;mso-wrap-style:square;mso-width-percent:0;mso-height-percent:0;mso-wrap-distance-left:9pt;mso-wrap-distance-top:0;mso-wrap-distance-right:9pt;mso-wrap-distance-bottom:0;mso-position-horizontal:absolute;mso-position-horizontal-relative:text;mso-position-vertical:absolute;mso-position-vertical-relative:text;mso-width-percent:0;mso-height-percent:0;mso-width-relative:page;mso-height-relative:page;v-text-anchor:top" o:gfxdata="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" strokecolor="white [3212]">
+                  <v:textbox>
+                    <w:txbxContent>
+                      <w:p>
+                        <w:pPr>
+                          <w:pStyle w:val="Footer"/>
+                          <w:rPr>
+                            <w:color w:val="4BA6DD"/>
+                          </w:rPr>
+                        </w:pPr>
+                        <w:r>
+                          <w:rPr>
+                            <w:rFonts w:cs="Calibri"/>
+                            <w:color w:val="4BA6DD"/>
+                            <w:sz w:val="18"/>
+                            <w:szCs w:val="18"/>
+                          </w:rPr>
+                          <w:t>United Nations High Commissioner for Refugees (UNHCR) – www.unhcr.org</w:t>
+                        </w:r>
+                      </w:p>
+                      <w:p/>
+                    </w:txbxContent>
+                  </v:textbox>
+                </v:shape>
+              </w:pict>
+            </mc:Fallback>
+          </mc:AlternateContent>
         </w:r>
         <w:r>
           <w:rPr>
@@ -837,13 +801,78 @@
             <w:szCs w:val="22"/>
             <w:lang w:val="en-GB" w:eastAsia="en-GB"/>
           </w:rPr>
-          <w:pict>
-            <v:shapetype id="_x0000_t32" coordsize="21600,21600" o:spt="32" o:oned="t" path="m,l21600,21600e" filled="f">
-              <v:path arrowok="t" fillok="f" o:connecttype="none"/>
-              <o:lock v:ext="edit" shapetype="t"/>
-            </v:shapetype>
-            <v:shape id="_x0000_s2050" type="#_x0000_t32" style="position:absolute;left:0;text-align:left;margin-left:.75pt;margin-top:.4pt;width:496.5pt;height:.05pt;z-index:251658752;mso-position-horizontal-relative:text;mso-position-vertical-relative:text" o:connectortype="straight" strokecolor="#4ba6dd"/>
-          </w:pict>
+          <mc:AlternateContent>
+            <mc:Choice Requires="wps">
+              <w:drawing>
+                <wp:anchor distT="0" distB="0" distL="114300" distR="114300" simplePos="0" relativeHeight="251658752" behindDoc="0" locked="0" layoutInCell="1" allowOverlap="1">
+                  <wp:simplePos x="0" y="0"/>
+                  <wp:positionH relativeFrom="column">
+                    <wp:posOffset>9525</wp:posOffset>
+                  </wp:positionH>
+                  <wp:positionV relativeFrom="paragraph">
+                    <wp:posOffset>5080</wp:posOffset>
+                  </wp:positionV>
+                  <wp:extent cx="6305550" cy="635"/>
+                  <wp:effectExtent l="9525" t="5080" r="9525" b="13335"/>
+                  <wp:wrapNone/>
+                  <wp:docPr id="1" name="AutoShape 2"/>
+                  <wp:cNvGraphicFramePr>
+                    <a:graphicFrameLocks xmlns:a="http://schemas.openxmlformats.org/drawingml/2006/main"/>
+                  </wp:cNvGraphicFramePr>
+                  <a:graphic xmlns:a="http://schemas.openxmlformats.org/drawingml/2006/main">
+                    <a:graphicData uri="http://schemas.microsoft.com/office/word/2010/wordprocessingShape">
+                      <wps:wsp>
+                        <wps:cNvCnPr>
+                          <a:cxnSpLocks noChangeShapeType="1"/>
+                        </wps:cNvCnPr>
+                        <wps:spPr bwMode="auto">
+                          <a:xfrm>
+                            <a:off x="0" y="0"/>
+                            <a:ext cx="6305550" cy="635"/>
+                          </a:xfrm>
+                          <a:prstGeom prst="straightConnector1">
+                            <a:avLst/>
+                          </a:prstGeom>
+                          <a:noFill/>
+                          <a:ln w="9525">
+                            <a:solidFill>
+                              <a:srgbClr val="4BA6DD"/>
+                            </a:solidFill>
+                            <a:round/>
+                            <a:headEnd/>
+                            <a:tailEnd/>
+                          </a:ln>
+                          <a:extLst>
+                            <a:ext uri="{909E8E84-426E-40DD-AFC4-6F175D3DCCD1}">
+                              <a14:hiddenFill xmlns:a14="http://schemas.microsoft.com/office/drawing/2010/main">
+                                <a:noFill/>
+                              </a14:hiddenFill>
+                            </a:ext>
+                          </a:extLst>
+                        </wps:spPr>
+                        <wps:bodyPr/>
+                      </wps:wsp>
+                    </a:graphicData>
+                  </a:graphic>
+                  <wp14:sizeRelH relativeFrom="page">
+                    <wp14:pctWidth>0</wp14:pctWidth>
+                  </wp14:sizeRelH>
+                  <wp14:sizeRelV relativeFrom="page">
+                    <wp14:pctHeight>0</wp14:pctHeight>
+                  </wp14:sizeRelV>
+                </wp:anchor>
+              </w:drawing>
+            </mc:Choice>
+            <mc:Fallback>
+              <w:pict>
+                <v:shapetype id="_x0000_t32" coordsize="21600,21600" o:spt="32" o:oned="t" path="m,l21600,21600e" filled="f">
+                  <v:path arrowok="t" fillok="f" o:connecttype="none"/>
+                  <o:lock v:ext="edit" shapetype="t"/>
+                </v:shapetype>
+                <v:shape id="AutoShape 2" o:spid="_x0000_s1026" type="#_x0000_t32" style="position:absolute;margin-left:.75pt;margin-top:.4pt;width:496.5pt;height:.05pt;z-index:251658752;visibility:visible;mso-wrap-style:square;mso-width-percent:0;mso-height-percent:0;mso-wrap-distance-left:9pt;mso-wrap-distance-top:0;mso-wrap-distance-right:9pt;mso-wrap-distance-bottom:0;mso-position-horizontal:absolute;mso-position-horizontal-relative:text;mso-position-vertical:absolute;mso-position-vertical-relative:text;mso-width-percent:0;mso-height-percent:0;mso-width-relative:page;mso-height-relative:page" o:gfxdata="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" strokecolor="#4ba6dd"/>
+              </w:pict>
+            </mc:Fallback>
+          </mc:AlternateContent>
         </w:r>
         <w:r>
           <w:rPr>
@@ -876,7 +905,7 @@
             <w:color w:val="4BA6DD"/>
             <w:szCs w:val="22"/>
           </w:rPr>
-          <w:t>2</w:t>
+          <w:t>3</w:t>
         </w:r>
         <w:r>
           <w:rPr>
@@ -909,7 +938,7 @@
 </file>
 
 <file path=word/footnotes.xml><?xml version="1.0" encoding="utf-8"?>
-<w:footnotes xmlns:wpc="http://schemas.microsoft.com/office/word/2010/wordprocessingCanvas" xmlns:cx="http://schemas.microsoft.com/office/drawing/2014/chartex" xmlns:cx1="http://schemas.microsoft.com/office/drawing/2015/9/8/chartex" xmlns:cx2="http://schemas.microsoft.com/office/drawing/2015/10/21/chartex" xmlns:cx3="http://schemas.microsoft.com/office/drawing/2016/5/9/chartex" xmlns:cx4="http://schemas.microsoft.com/office/drawing/2016/5/10/chartex" xmlns:cx5="http://schemas.microsoft.com/office/drawing/2016/5/11/chartex" xmlns:mc="http://schemas.openxmlformats.org/markup-compatibility/2006" xmlns:o="urn:schemas-microsoft-com:office:office" xmlns:r="http://schemas.openxmlformats.org/officeDocument/2006/relationships" xmlns:m="http://schemas.openxmlformats.org/officeDocument/2006/math" xmlns:v="urn:schemas-microsoft-com:vml" xmlns:wp14="http://schemas.microsoft.com/office/word/2010/wordprocessingDrawing" xmlns:wp="http://schemas.openxmlformats.org/drawingml/2006/wordprocessingDrawing" xmlns:w10="urn:schemas-microsoft-com:office:word" xmlns:w="http://schemas.openxmlformats.org/wordprocessingml/2006/main" xmlns:w14="http://schemas.microsoft.com/office/word/2010/wordml" xmlns:w15="http://schemas.microsoft.com/office/word/2012/wordml" xmlns:w16se="http://schemas.microsoft.com/office/word/2015/wordml/symex" xmlns:wpg="http://schemas.microsoft.com/office/word/2010/wordprocessingGroup" xmlns:wpi="http://schemas.microsoft.com/office/word/2010/wordprocessingInk" xmlns:wne="http://schemas.microsoft.com/office/word/2006/wordml" xmlns:wps="http://schemas.microsoft.com/office/word/2010/wordprocessingShape" mc:Ignorable="w14 w15 w16se wp14">
+<w:footnotes xmlns:wpc="http://schemas.microsoft.com/office/word/2010/wordprocessingCanvas" xmlns:cx="http://schemas.microsoft.com/office/drawing/2014/chartex" xmlns:cx1="http://schemas.microsoft.com/office/drawing/2015/9/8/chartex" xmlns:cx2="http://schemas.microsoft.com/office/drawing/2015/10/21/chartex" xmlns:cx3="http://schemas.microsoft.com/office/drawing/2016/5/9/chartex" xmlns:cx4="http://schemas.microsoft.com/office/drawing/2016/5/10/chartex" xmlns:cx5="http://schemas.microsoft.com/office/drawing/2016/5/11/chartex" xmlns:cx6="http://schemas.microsoft.com/office/drawing/2016/5/12/chartex" xmlns:cx7="http://schemas.microsoft.com/office/drawing/2016/5/13/chartex" xmlns:cx8="http://schemas.microsoft.com/office/drawing/2016/5/14/chartex" xmlns:mc="http://schemas.openxmlformats.org/markup-compatibility/2006" xmlns:aink="http://schemas.microsoft.com/office/drawing/2016/ink" xmlns:am3d="http://schemas.microsoft.com/office/drawing/2017/model3d" xmlns:o="urn:schemas-microsoft-com:office:office" xmlns:r="http://schemas.openxmlformats.org/officeDocument/2006/relationships" xmlns:m="http://schemas.openxmlformats.org/officeDocument/2006/math" xmlns:v="urn:schemas-microsoft-com:vml" xmlns:wp14="http://schemas.microsoft.com/office/word/2010/wordprocessingDrawing" xmlns:wp="http://schemas.openxmlformats.org/drawingml/2006/wordprocessingDrawing" xmlns:w10="urn:schemas-microsoft-com:office:word" xmlns:w="http://schemas.openxmlformats.org/wordprocessingml/2006/main" xmlns:w14="http://schemas.microsoft.com/office/word/2010/wordml" xmlns:w15="http://schemas.microsoft.com/office/word/2012/wordml" xmlns:w16cid="http://schemas.microsoft.com/office/word/2016/wordml/cid" xmlns:w16se="http://schemas.microsoft.com/office/word/2015/wordml/symex" xmlns:wpg="http://schemas.microsoft.com/office/word/2010/wordprocessingGroup" xmlns:wpi="http://schemas.microsoft.com/office/word/2010/wordprocessingInk" xmlns:wne="http://schemas.microsoft.com/office/word/2006/wordml" xmlns:wps="http://schemas.microsoft.com/office/word/2010/wordprocessingShape" mc:Ignorable="w14 w15 w16se w16cid wp14">
   <w:footnote w:type="separator" w:id="-1">
     <w:p>
       <w:r>
@@ -930,7 +959,7 @@
 </file>
 
 <file path=word/header1.xml><?xml version="1.0" encoding="utf-8"?>
-<w:hdr xmlns:wpc="http://schemas.microsoft.com/office/word/2010/wordprocessingCanvas" xmlns:cx="http://schemas.microsoft.com/office/drawing/2014/chartex" xmlns:cx1="http://schemas.microsoft.com/office/drawing/2015/9/8/chartex" xmlns:cx2="http://schemas.microsoft.com/office/drawing/2015/10/21/chartex" xmlns:cx3="http://schemas.microsoft.com/office/drawing/2016/5/9/chartex" xmlns:cx4="http://schemas.microsoft.com/office/drawing/2016/5/10/chartex" xmlns:cx5="http://schemas.microsoft.com/office/drawing/2016/5/11/chartex" xmlns:mc="http://schemas.openxmlformats.org/markup-compatibility/2006" xmlns:o="urn:schemas-microsoft-com:office:office" xmlns:r="http://schemas.openxmlformats.org/officeDocument/2006/relationships" xmlns:m="http://schemas.openxmlformats.org/officeDocument/2006/math" xmlns:v="urn:schemas-microsoft-com:vml" xmlns:wp14="http://schemas.microsoft.com/office/word/2010/wordprocessingDrawing" xmlns:wp="http://schemas.openxmlformats.org/drawingml/2006/wordprocessingDrawing" xmlns:w10="urn:schemas-microsoft-com:office:word" xmlns:w="http://schemas.openxmlformats.org/wordprocessingml/2006/main" xmlns:w14="http://schemas.microsoft.com/office/word/2010/wordml" xmlns:w15="http://schemas.microsoft.com/office/word/2012/wordml" xmlns:w16se="http://schemas.microsoft.com/office/word/2015/wordml/symex" xmlns:wpg="http://schemas.microsoft.com/office/word/2010/wordprocessingGroup" xmlns:wpi="http://schemas.microsoft.com/office/word/2010/wordprocessingInk" xmlns:wne="http://schemas.microsoft.com/office/word/2006/wordml" xmlns:wps="http://schemas.microsoft.com/office/word/2010/wordprocessingShape" mc:Ignorable="w14 w15 w16se wp14">
+<w:hdr xmlns:wpc="http://schemas.microsoft.com/office/word/2010/wordprocessingCanvas" xmlns:cx="http://schemas.microsoft.com/office/drawing/2014/chartex" xmlns:cx1="http://schemas.microsoft.com/office/drawing/2015/9/8/chartex" xmlns:cx2="http://schemas.microsoft.com/office/drawing/2015/10/21/chartex" xmlns:cx3="http://schemas.microsoft.com/office/drawing/2016/5/9/chartex" xmlns:cx4="http://schemas.microsoft.com/office/drawing/2016/5/10/chartex" xmlns:cx5="http://schemas.microsoft.com/office/drawing/2016/5/11/chartex" xmlns:cx6="http://schemas.microsoft.com/office/drawing/2016/5/12/chartex" xmlns:cx7="http://schemas.microsoft.com/office/drawing/2016/5/13/chartex" xmlns:cx8="http://schemas.microsoft.com/office/drawing/2016/5/14/chartex" xmlns:mc="http://schemas.openxmlformats.org/markup-compatibility/2006" xmlns:aink="http://schemas.microsoft.com/office/drawing/2016/ink" xmlns:am3d="http://schemas.microsoft.com/office/drawing/2017/model3d" xmlns:o="urn:schemas-microsoft-com:office:office" xmlns:r="http://schemas.openxmlformats.org/officeDocument/2006/relationships" xmlns:m="http://schemas.openxmlformats.org/officeDocument/2006/math" xmlns:v="urn:schemas-microsoft-com:vml" xmlns:wp14="http://schemas.microsoft.com/office/word/2010/wordprocessingDrawing" xmlns:wp="http://schemas.openxmlformats.org/drawingml/2006/wordprocessingDrawing" xmlns:w10="urn:schemas-microsoft-com:office:word" xmlns:w="http://schemas.openxmlformats.org/wordprocessingml/2006/main" xmlns:w14="http://schemas.microsoft.com/office/word/2010/wordml" xmlns:w15="http://schemas.microsoft.com/office/word/2012/wordml" xmlns:w16cid="http://schemas.microsoft.com/office/word/2016/wordml/cid" xmlns:w16se="http://schemas.microsoft.com/office/word/2015/wordml/symex" xmlns:wpg="http://schemas.microsoft.com/office/word/2010/wordprocessingGroup" xmlns:wpi="http://schemas.microsoft.com/office/word/2010/wordprocessingInk" xmlns:wne="http://schemas.microsoft.com/office/word/2006/wordml" xmlns:wps="http://schemas.microsoft.com/office/word/2010/wordprocessingShape" mc:Ignorable="w14 w15 w16se w16cid wp14">
   <w:p>
     <w:pPr>
       <w:pStyle w:val="Header"/>
@@ -941,7 +970,7 @@
         <w:lang w:val="en-GB" w:eastAsia="en-GB"/>
       </w:rPr>
       <w:drawing>
-        <wp:anchor distT="0" distB="0" distL="114300" distR="114300" simplePos="0" relativeHeight="251658240" behindDoc="0" locked="0" layoutInCell="1" allowOverlap="1" wp14:anchorId="323E57E5" wp14:editId="1CBEC00A">
+        <wp:anchor distT="0" distB="0" distL="114300" distR="114300" simplePos="0" relativeHeight="251658240" behindDoc="0" locked="0" layoutInCell="1" allowOverlap="1">
           <wp:simplePos x="0" y="0"/>
           <wp:positionH relativeFrom="column">
             <wp:posOffset>0</wp:posOffset>
@@ -1008,18 +1037,94 @@
         <w:noProof/>
         <w:lang w:val="en-GB" w:eastAsia="en-GB"/>
       </w:rPr>
-      <w:pict>
-        <v:rect id="Rectangle 12" o:spid="_x0000_s2052" style="position:absolute;margin-left:-3pt;margin-top:.75pt;width:810.2pt;height:63.75pt;z-index:251655679;visibility:visible;mso-wrap-style:square;mso-wrap-distance-left:9pt;mso-wrap-distance-top:0;mso-wrap-distance-right:9pt;mso-wrap-distance-bottom:0;mso-position-horizontal-relative:page;mso-position-vertical-relative:page;mso-width-relative:margin;mso-height-relative:margin;v-text-anchor:middle" o:gfxdata="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" fillcolor="#0077c0" stroked="f" strokeweight="2pt">
-          <w10:wrap anchorx="page" anchory="page"/>
-        </v:rect>
-      </w:pict>
+      <mc:AlternateContent>
+        <mc:Choice Requires="wps">
+          <w:drawing>
+            <wp:anchor distT="0" distB="0" distL="114300" distR="114300" simplePos="0" relativeHeight="251655679" behindDoc="0" locked="0" layoutInCell="1" allowOverlap="1">
+              <wp:simplePos x="0" y="0"/>
+              <wp:positionH relativeFrom="page">
+                <wp:posOffset>-38100</wp:posOffset>
+              </wp:positionH>
+              <wp:positionV relativeFrom="page">
+                <wp:posOffset>9525</wp:posOffset>
+              </wp:positionV>
+              <wp:extent cx="10289540" cy="809625"/>
+              <wp:effectExtent l="0" t="0" r="0" b="0"/>
+              <wp:wrapNone/>
+              <wp:docPr id="12" name="Rectangle 12"/>
+              <wp:cNvGraphicFramePr>
+                <a:graphicFrameLocks xmlns:a="http://schemas.openxmlformats.org/drawingml/2006/main"/>
+              </wp:cNvGraphicFramePr>
+              <a:graphic xmlns:a="http://schemas.openxmlformats.org/drawingml/2006/main">
+                <a:graphicData uri="http://schemas.microsoft.com/office/word/2010/wordprocessingShape">
+                  <wps:wsp>
+                    <wps:cNvSpPr>
+                      <a:spLocks/>
+                    </wps:cNvSpPr>
+                    <wps:spPr>
+                      <a:xfrm>
+                        <a:off x="0" y="0"/>
+                        <a:ext cx="10289540" cy="809625"/>
+                      </a:xfrm>
+                      <a:prstGeom prst="rect">
+                        <a:avLst/>
+                      </a:prstGeom>
+                      <a:solidFill>
+                        <a:srgbClr val="0077C0"/>
+                      </a:solidFill>
+                      <a:ln>
+                        <a:noFill/>
+                      </a:ln>
+                    </wps:spPr>
+                    <wps:style>
+                      <a:lnRef idx="2">
+                        <a:schemeClr val="accent1">
+                          <a:shade val="50000"/>
+                        </a:schemeClr>
+                      </a:lnRef>
+                      <a:fillRef idx="1">
+                        <a:schemeClr val="accent1"/>
+                      </a:fillRef>
+                      <a:effectRef idx="0">
+                        <a:schemeClr val="accent1"/>
+                      </a:effectRef>
+                      <a:fontRef idx="minor">
+                        <a:schemeClr val="lt1"/>
+                      </a:fontRef>
+                    </wps:style>
+                    <wps:bodyPr rot="0" spcFirstLastPara="0" vertOverflow="overflow" horzOverflow="overflow" vert="horz" wrap="square" lIns="91440" tIns="45720" rIns="91440" bIns="45720" numCol="1" spcCol="0" rtlCol="0" fromWordArt="0" anchor="ctr" anchorCtr="0" forceAA="0" compatLnSpc="1">
+                      <a:prstTxWarp prst="textNoShape">
+                        <a:avLst/>
+                      </a:prstTxWarp>
+                      <a:noAutofit/>
+                    </wps:bodyPr>
+                  </wps:wsp>
+                </a:graphicData>
+              </a:graphic>
+              <wp14:sizeRelH relativeFrom="margin">
+                <wp14:pctWidth>0</wp14:pctWidth>
+              </wp14:sizeRelH>
+              <wp14:sizeRelV relativeFrom="margin">
+                <wp14:pctHeight>0</wp14:pctHeight>
+              </wp14:sizeRelV>
+            </wp:anchor>
+          </w:drawing>
+        </mc:Choice>
+        <mc:Fallback>
+          <w:pict>
+            <v:rect id="Rectangle 12" o:spid="_x0000_s1026" style="position:absolute;margin-left:-3pt;margin-top:.75pt;width:810.2pt;height:63.75pt;z-index:251655679;visibility:visible;mso-wrap-style:square;mso-width-percent:0;mso-height-percent:0;mso-wrap-distance-left:9pt;mso-wrap-distance-top:0;mso-wrap-distance-right:9pt;mso-wrap-distance-bottom:0;mso-position-horizontal:absolute;mso-position-horizontal-relative:page;mso-position-vertical:absolute;mso-position-vertical-relative:page;mso-width-percent:0;mso-height-percent:0;mso-width-relative:margin;mso-height-relative:margin;v-text-anchor:middle" o:gfxdata="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" fillcolor="#0077c0" stroked="f" strokeweight="2pt">
+              <w10:wrap anchorx="page" anchory="page"/>
+            </v:rect>
+          </w:pict>
+        </mc:Fallback>
+      </mc:AlternateContent>
     </w:r>
   </w:p>
 </w:hdr>
 </file>
 
 <file path=word/numbering.xml><?xml version="1.0" encoding="utf-8"?>
-<w:numbering xmlns:wpc="http://schemas.microsoft.com/office/word/2010/wordprocessingCanvas" xmlns:cx="http://schemas.microsoft.com/office/drawing/2014/chartex" xmlns:cx1="http://schemas.microsoft.com/office/drawing/2015/9/8/chartex" xmlns:cx2="http://schemas.microsoft.com/office/drawing/2015/10/21/chartex" xmlns:cx3="http://schemas.microsoft.com/office/drawing/2016/5/9/chartex" xmlns:cx4="http://schemas.microsoft.com/office/drawing/2016/5/10/chartex" xmlns:cx5="http://schemas.microsoft.com/office/drawing/2016/5/11/chartex" xmlns:mc="http://schemas.openxmlformats.org/markup-compatibility/2006" xmlns:o="urn:schemas-microsoft-com:office:office" xmlns:r="http://schemas.openxmlformats.org/officeDocument/2006/relationships" xmlns:m="http://schemas.openxmlformats.org/officeDocument/2006/math" xmlns:v="urn:schemas-microsoft-com:vml" xmlns:wp14="http://schemas.microsoft.com/office/word/2010/wordprocessingDrawing" xmlns:wp="http://schemas.openxmlformats.org/drawingml/2006/wordprocessingDrawing" xmlns:w10="urn:schemas-microsoft-com:office:word" xmlns:w="http://schemas.openxmlformats.org/wordprocessingml/2006/main" xmlns:w14="http://schemas.microsoft.com/office/word/2010/wordml" xmlns:w15="http://schemas.microsoft.com/office/word/2012/wordml" xmlns:w16se="http://schemas.microsoft.com/office/word/2015/wordml/symex" xmlns:wpg="http://schemas.microsoft.com/office/word/2010/wordprocessingGroup" xmlns:wpi="http://schemas.microsoft.com/office/word/2010/wordprocessingInk" xmlns:wne="http://schemas.microsoft.com/office/word/2006/wordml" xmlns:wps="http://schemas.microsoft.com/office/word/2010/wordprocessingShape" mc:Ignorable="w14 w15 w16se wp14">
+<w:numbering xmlns:wpc="http://schemas.microsoft.com/office/word/2010/wordprocessingCanvas" xmlns:cx="http://schemas.microsoft.com/office/drawing/2014/chartex" xmlns:cx1="http://schemas.microsoft.com/office/drawing/2015/9/8/chartex" xmlns:cx2="http://schemas.microsoft.com/office/drawing/2015/10/21/chartex" xmlns:cx3="http://schemas.microsoft.com/office/drawing/2016/5/9/chartex" xmlns:cx4="http://schemas.microsoft.com/office/drawing/2016/5/10/chartex" xmlns:cx5="http://schemas.microsoft.com/office/drawing/2016/5/11/chartex" xmlns:cx6="http://schemas.microsoft.com/office/drawing/2016/5/12/chartex" xmlns:cx7="http://schemas.microsoft.com/office/drawing/2016/5/13/chartex" xmlns:cx8="http://schemas.microsoft.com/office/drawing/2016/5/14/chartex" xmlns:mc="http://schemas.openxmlformats.org/markup-compatibility/2006" xmlns:aink="http://schemas.microsoft.com/office/drawing/2016/ink" xmlns:am3d="http://schemas.microsoft.com/office/drawing/2017/model3d" xmlns:o="urn:schemas-microsoft-com:office:office" xmlns:r="http://schemas.openxmlformats.org/officeDocument/2006/relationships" xmlns:m="http://schemas.openxmlformats.org/officeDocument/2006/math" xmlns:v="urn:schemas-microsoft-com:vml" xmlns:wp14="http://schemas.microsoft.com/office/word/2010/wordprocessingDrawing" xmlns:wp="http://schemas.openxmlformats.org/drawingml/2006/wordprocessingDrawing" xmlns:w10="urn:schemas-microsoft-com:office:word" xmlns:w="http://schemas.openxmlformats.org/wordprocessingml/2006/main" xmlns:w14="http://schemas.microsoft.com/office/word/2010/wordml" xmlns:w15="http://schemas.microsoft.com/office/word/2012/wordml" xmlns:w16cid="http://schemas.microsoft.com/office/word/2016/wordml/cid" xmlns:w16se="http://schemas.microsoft.com/office/word/2015/wordml/symex" xmlns:wpg="http://schemas.microsoft.com/office/word/2010/wordprocessingGroup" xmlns:wpi="http://schemas.microsoft.com/office/word/2010/wordprocessingInk" xmlns:wne="http://schemas.microsoft.com/office/word/2006/wordml" xmlns:wps="http://schemas.microsoft.com/office/word/2010/wordprocessingShape" mc:Ignorable="w14 w15 w16se w16cid wp14">
   <w:abstractNum w:abstractNumId="0" w15:restartNumberingAfterBreak="0">
     <w:nsid w:val="A1E33B8B"/>
     <w:multiLevelType w:val="multilevel"/>
@@ -1320,10 +1425,11 @@
   <w:abstractNum w:abstractNumId="3" w15:restartNumberingAfterBreak="0">
     <w:nsid w:val="53A07279"/>
     <w:multiLevelType w:val="hybridMultilevel"/>
-    <w:tmpl w:val="B246B590"/>
-    <w:lvl w:ilvl="0" w:tplc="EE4C65EC">
-      <w:start w:val="1"/>
-      <w:numFmt w:val="bullet"/>
+    <w:tmpl w:val="096CD4C0"/>
+    <w:lvl w:ilvl="0" w:tplc="54CA1E10">
+      <w:start w:val="1"/>
+      <w:numFmt w:val="bullet"/>
+      <w:pStyle w:val="Style3"/>
       <w:lvlText w:val=""/>
       <w:lvlJc w:val="left"/>
       <w:pPr>
@@ -1749,7 +1855,7 @@
 </file>
 
 <file path=word/styles.xml><?xml version="1.0" encoding="utf-8"?>
-<w:styles xmlns:mc="http://schemas.openxmlformats.org/markup-compatibility/2006" xmlns:r="http://schemas.openxmlformats.org/officeDocument/2006/relationships" xmlns:w="http://schemas.openxmlformats.org/wordprocessingml/2006/main" xmlns:w14="http://schemas.microsoft.com/office/word/2010/wordml" xmlns:w15="http://schemas.microsoft.com/office/word/2012/wordml" xmlns:w16se="http://schemas.microsoft.com/office/word/2015/wordml/symex" mc:Ignorable="w14 w15 w16se">
+<w:styles xmlns:mc="http://schemas.openxmlformats.org/markup-compatibility/2006" xmlns:r="http://schemas.openxmlformats.org/officeDocument/2006/relationships" xmlns:w="http://schemas.openxmlformats.org/wordprocessingml/2006/main" xmlns:w14="http://schemas.microsoft.com/office/word/2010/wordml" xmlns:w15="http://schemas.microsoft.com/office/word/2012/wordml" xmlns:w16cid="http://schemas.microsoft.com/office/word/2016/wordml/cid" xmlns:w16se="http://schemas.microsoft.com/office/word/2015/wordml/symex" mc:Ignorable="w14 w15 w16se w16cid">
   <w:docDefaults>
     <w:rPrDefault>
       <w:rPr>
@@ -1765,7 +1871,7 @@
       </w:pPr>
     </w:pPrDefault>
   </w:docDefaults>
-  <w:latentStyles w:defLockedState="0" w:defUIPriority="0" w:defSemiHidden="0" w:defUnhideWhenUsed="0" w:defQFormat="0" w:count="374">
+  <w:latentStyles w:defLockedState="0" w:defUIPriority="0" w:defSemiHidden="0" w:defUnhideWhenUsed="0" w:defQFormat="0" w:count="375">
     <w:lsdException w:name="heading 7" w:semiHidden="1" w:unhideWhenUsed="1"/>
     <w:lsdException w:name="index 4" w:semiHidden="1" w:unhideWhenUsed="1"/>
     <w:lsdException w:name="index 5" w:semiHidden="1" w:unhideWhenUsed="1"/>
@@ -1848,7 +1954,6 @@
     <w:lsdException w:name="HTML Sample" w:semiHidden="1" w:unhideWhenUsed="1"/>
     <w:lsdException w:name="HTML Typewriter" w:semiHidden="1" w:unhideWhenUsed="1"/>
     <w:lsdException w:name="HTML Variable" w:semiHidden="1" w:unhideWhenUsed="1"/>
-    <w:lsdException w:name="Normal Table" w:semiHidden="1" w:unhideWhenUsed="1"/>
     <w:lsdException w:name="annotation subject" w:semiHidden="1" w:unhideWhenUsed="1"/>
     <w:lsdException w:name="No List" w:semiHidden="1" w:unhideWhenUsed="1"/>
     <w:lsdException w:name="Outline List 1" w:semiHidden="1" w:unhideWhenUsed="1"/>
@@ -1895,9 +2000,7 @@
     <w:lsdException w:name="Table Subtle 2" w:semiHidden="1" w:unhideWhenUsed="1"/>
     <w:lsdException w:name="Table Web 1" w:semiHidden="1" w:unhideWhenUsed="1"/>
     <w:lsdException w:name="Table Web 2" w:semiHidden="1" w:unhideWhenUsed="1"/>
-    <w:lsdException w:name="Table Web 3" w:semiHidden="1" w:unhideWhenUsed="1"/>
     <w:lsdException w:name="Balloon Text" w:semiHidden="1" w:unhideWhenUsed="1"/>
-    <w:lsdException w:name="Table Theme" w:semiHidden="1" w:unhideWhenUsed="1"/>
     <w:lsdException w:name="Placeholder Text" w:semiHidden="1"/>
     <w:lsdException w:name="Light Shading"/>
     <w:lsdException w:name="Light List"/>
@@ -1918,7 +2021,6 @@
     <w:lsdException w:name="Light Grid Accent 1"/>
     <w:lsdException w:name="Medium Shading 1 Accent 1"/>
     <w:lsdException w:name="Medium Shading 2 Accent 1"/>
-    <w:lsdException w:name="Medium List 1 Accent 1"/>
     <w:lsdException w:name="Revision" w:semiHidden="1"/>
     <w:lsdException w:name="Medium List 2 Accent 1"/>
     <w:lsdException w:name="Medium Grid 1 Accent 1"/>
@@ -1997,7 +2099,6 @@
     <w:lsdException w:name="Dark List Accent 6"/>
     <w:lsdException w:name="Colorful Shading Accent 6"/>
     <w:lsdException w:name="Colorful List Accent 6"/>
-    <w:lsdException w:name="Colorful Grid Accent 6"/>
     <w:lsdException w:name="Bibliography" w:semiHidden="1" w:unhideWhenUsed="1"/>
     <w:lsdException w:name="TOC Heading" w:semiHidden="1" w:unhideWhenUsed="1"/>
     <w:lsdException w:name="Grid Table 4" w:uiPriority="49"/>
@@ -2098,13 +2199,13 @@
     <w:lsdException w:name="Mention" w:semiHidden="1" w:uiPriority="99" w:unhideWhenUsed="1"/>
     <w:lsdException w:name="Smart Hyperlink" w:semiHidden="1" w:uiPriority="99" w:unhideWhenUsed="1"/>
     <w:lsdException w:name="Hashtag" w:semiHidden="1" w:uiPriority="99" w:unhideWhenUsed="1"/>
+    <w:lsdException w:name="Unresolved Mention" w:semiHidden="1" w:uiPriority="99" w:unhideWhenUsed="1"/>
   </w:latentStyles>
   <w:style w:type="paragraph" w:default="1" w:styleId="Normal">
     <w:name w:val="Normal"/>
     <w:qFormat/>
-    <w:rsid w:val="004556A4"/>
-    <w:rPr>
-      <w:rFonts w:ascii="Calibri" w:hAnsi="Calibri"/>
+    <w:rPr>
+      <w:rFonts w:ascii="Lato" w:hAnsi="Lato"/>
       <w:sz w:val="22"/>
     </w:rPr>
   </w:style>
@@ -2115,7 +2216,6 @@
     <w:autoRedefine/>
     <w:uiPriority w:val="9"/>
     <w:qFormat/>
-    <w:rsid w:val="009B4C8D"/>
     <w:pPr>
       <w:keepNext/>
       <w:keepLines/>
@@ -2129,7 +2229,7 @@
       <w:outlineLvl w:val="0"/>
     </w:pPr>
     <w:rPr>
-      <w:rFonts w:ascii="Lato" w:eastAsiaTheme="majorEastAsia" w:hAnsi="Lato" w:cstheme="majorBidi"/>
+      <w:rFonts w:eastAsiaTheme="majorEastAsia" w:cstheme="majorBidi"/>
       <w:b/>
       <w:bCs/>
       <w:caps/>
@@ -2145,7 +2245,6 @@
     <w:uiPriority w:val="9"/>
     <w:unhideWhenUsed/>
     <w:qFormat/>
-    <w:rsid w:val="009B4C8D"/>
     <w:pPr>
       <w:keepNext/>
       <w:keepLines/>
@@ -2153,7 +2252,7 @@
       <w:outlineLvl w:val="1"/>
     </w:pPr>
     <w:rPr>
-      <w:rFonts w:ascii="Lato" w:eastAsiaTheme="majorEastAsia" w:hAnsi="Lato" w:cstheme="majorBidi"/>
+      <w:rFonts w:eastAsiaTheme="majorEastAsia" w:cstheme="majorBidi"/>
       <w:b/>
       <w:bCs/>
       <w:color w:val="000000" w:themeColor="text1"/>
@@ -2169,7 +2268,6 @@
     <w:uiPriority w:val="9"/>
     <w:unhideWhenUsed/>
     <w:qFormat/>
-    <w:rsid w:val="00251F98"/>
     <w:pPr>
       <w:keepNext/>
       <w:keepLines/>
@@ -2215,7 +2313,6 @@
     <w:uiPriority w:val="9"/>
     <w:unhideWhenUsed/>
     <w:qFormat/>
-    <w:rsid w:val="00212FC4"/>
     <w:pPr>
       <w:keepLines/>
       <w:pageBreakBefore/>
@@ -2280,13 +2377,12 @@
     <w:basedOn w:val="Normal"/>
     <w:autoRedefine/>
     <w:qFormat/>
-    <w:rsid w:val="009B4C8D"/>
     <w:pPr>
       <w:spacing w:before="180" w:after="180"/>
+      <w:jc w:val="both"/>
     </w:pPr>
     <w:rPr>
-      <w:rFonts w:ascii="Lato" w:hAnsi="Lato"/>
-      <w:color w:val="404040"/>
+      <w:color w:val="000000" w:themeColor="text1"/>
     </w:rPr>
   </w:style>
   <w:style w:type="paragraph" w:customStyle="1" w:styleId="FirstParagraph">
@@ -2294,7 +2390,6 @@
     <w:basedOn w:val="BodyText"/>
     <w:next w:val="BodyText"/>
     <w:qFormat/>
-    <w:rsid w:val="009B4C8D"/>
   </w:style>
   <w:style w:type="paragraph" w:customStyle="1" w:styleId="Compact">
     <w:name w:val="Compact"/>
@@ -2310,7 +2405,6 @@
     <w:next w:val="BodyText"/>
     <w:autoRedefine/>
     <w:qFormat/>
-    <w:rsid w:val="009B4C8D"/>
     <w:pPr>
       <w:keepNext/>
       <w:keepLines/>
@@ -2318,7 +2412,7 @@
       <w:jc w:val="center"/>
     </w:pPr>
     <w:rPr>
-      <w:rFonts w:ascii="Lato" w:eastAsiaTheme="majorEastAsia" w:hAnsi="Lato" w:cstheme="majorBidi"/>
+      <w:rFonts w:eastAsiaTheme="majorEastAsia" w:cstheme="majorBidi"/>
       <w:b/>
       <w:bCs/>
       <w:color w:val="000000" w:themeColor="text1"/>
@@ -2344,7 +2438,6 @@
     <w:next w:val="BodyText"/>
     <w:autoRedefine/>
     <w:qFormat/>
-    <w:rsid w:val="009B4C8D"/>
     <w:pPr>
       <w:keepNext/>
       <w:keepLines/>
@@ -2359,7 +2452,6 @@
     <w:next w:val="BodyText"/>
     <w:autoRedefine/>
     <w:qFormat/>
-    <w:rsid w:val="009B4C8D"/>
     <w:pPr>
       <w:keepNext/>
       <w:keepLines/>
@@ -2413,7 +2505,6 @@
     <w:uiPriority w:val="9"/>
     <w:unhideWhenUsed/>
     <w:qFormat/>
-    <w:rsid w:val="00D6113E"/>
     <w:rPr>
       <w:rFonts w:ascii="Calibri Light" w:hAnsi="Calibri Light"/>
     </w:rPr>
@@ -2505,7 +2596,6 @@
     <w:uiPriority w:val="39"/>
     <w:unhideWhenUsed/>
     <w:qFormat/>
-    <w:rsid w:val="009B4C8D"/>
     <w:pPr>
       <w:numPr>
         <w:numId w:val="0"/>
@@ -2861,7 +2951,6 @@
     <w:autoRedefine/>
     <w:uiPriority w:val="39"/>
     <w:unhideWhenUsed/>
-    <w:rsid w:val="008A29D0"/>
     <w:pPr>
       <w:spacing w:after="100"/>
     </w:pPr>
@@ -2871,7 +2960,6 @@
     <w:basedOn w:val="Normal"/>
     <w:link w:val="HeaderChar"/>
     <w:unhideWhenUsed/>
-    <w:rsid w:val="008A29D0"/>
     <w:pPr>
       <w:tabs>
         <w:tab w:val="center" w:pos="4513"/>
@@ -2884,7 +2972,6 @@
     <w:name w:val="Header Char"/>
     <w:basedOn w:val="DefaultParagraphFont"/>
     <w:link w:val="Header"/>
-    <w:rsid w:val="008A29D0"/>
   </w:style>
   <w:style w:type="paragraph" w:styleId="Footer">
     <w:name w:val="footer"/>
@@ -2892,7 +2979,6 @@
     <w:link w:val="FooterChar"/>
     <w:uiPriority w:val="99"/>
     <w:unhideWhenUsed/>
-    <w:rsid w:val="008A29D0"/>
     <w:pPr>
       <w:tabs>
         <w:tab w:val="center" w:pos="4513"/>
@@ -2906,7 +2992,6 @@
     <w:basedOn w:val="DefaultParagraphFont"/>
     <w:link w:val="Footer"/>
     <w:uiPriority w:val="99"/>
-    <w:rsid w:val="008A29D0"/>
   </w:style>
   <w:style w:type="paragraph" w:styleId="TOC2">
     <w:name w:val="toc 2"/>
@@ -2916,7 +3001,6 @@
     <w:autoRedefine/>
     <w:uiPriority w:val="39"/>
     <w:unhideWhenUsed/>
-    <w:rsid w:val="00F141FD"/>
     <w:pPr>
       <w:spacing w:after="100"/>
       <w:ind w:left="240"/>
@@ -2927,7 +3011,6 @@
     <w:basedOn w:val="TOC1"/>
     <w:link w:val="Style1Char"/>
     <w:qFormat/>
-    <w:rsid w:val="00D6113E"/>
     <w:pPr>
       <w:tabs>
         <w:tab w:val="left" w:pos="440"/>
@@ -2944,7 +3027,6 @@
     <w:link w:val="Style2Char"/>
     <w:autoRedefine/>
     <w:qFormat/>
-    <w:rsid w:val="00D6113E"/>
     <w:pPr>
       <w:tabs>
         <w:tab w:val="right" w:leader="dot" w:pos="12950"/>
@@ -2959,13 +3041,11 @@
     <w:basedOn w:val="DefaultParagraphFont"/>
     <w:link w:val="TOC1"/>
     <w:uiPriority w:val="39"/>
-    <w:rsid w:val="00D6113E"/>
   </w:style>
   <w:style w:type="character" w:customStyle="1" w:styleId="Style1Char">
     <w:name w:val="Style1 Char"/>
     <w:basedOn w:val="TOC1Char"/>
     <w:link w:val="Style1"/>
-    <w:rsid w:val="00D6113E"/>
     <w:rPr>
       <w:rFonts w:ascii="Calibri" w:hAnsi="Calibri"/>
       <w:noProof/>
@@ -2974,7 +3054,7 @@
   <w:style w:type="paragraph" w:styleId="ListParagraph">
     <w:name w:val="List Paragraph"/>
     <w:basedOn w:val="Normal"/>
-    <w:rsid w:val="004556A4"/>
+    <w:link w:val="ListParagraphChar"/>
     <w:pPr>
       <w:ind w:left="720"/>
       <w:contextualSpacing/>
@@ -2985,16 +3065,44 @@
     <w:basedOn w:val="DefaultParagraphFont"/>
     <w:link w:val="TOC2"/>
     <w:uiPriority w:val="39"/>
-    <w:rsid w:val="00D6113E"/>
   </w:style>
   <w:style w:type="character" w:customStyle="1" w:styleId="Style2Char">
     <w:name w:val="Style2 Char"/>
     <w:basedOn w:val="TOC2Char"/>
     <w:link w:val="Style2"/>
-    <w:rsid w:val="00D6113E"/>
     <w:rPr>
       <w:rFonts w:ascii="Calibri" w:hAnsi="Calibri"/>
       <w:noProof/>
+      <w:sz w:val="22"/>
+    </w:rPr>
+  </w:style>
+  <w:style w:type="paragraph" w:customStyle="1" w:styleId="Style3">
+    <w:name w:val="Style3"/>
+    <w:basedOn w:val="ListParagraph"/>
+    <w:link w:val="Style3Char"/>
+    <w:qFormat/>
+    <w:pPr>
+      <w:numPr>
+        <w:numId w:val="7"/>
+      </w:numPr>
+      <w:jc w:val="both"/>
+    </w:pPr>
+  </w:style>
+  <w:style w:type="character" w:customStyle="1" w:styleId="ListParagraphChar">
+    <w:name w:val="List Paragraph Char"/>
+    <w:basedOn w:val="DefaultParagraphFont"/>
+    <w:link w:val="ListParagraph"/>
+    <w:rPr>
+      <w:rFonts w:ascii="Calibri" w:hAnsi="Calibri"/>
+      <w:sz w:val="22"/>
+    </w:rPr>
+  </w:style>
+  <w:style w:type="character" w:customStyle="1" w:styleId="Style3Char">
+    <w:name w:val="Style3 Char"/>
+    <w:basedOn w:val="ListParagraphChar"/>
+    <w:link w:val="Style3"/>
+    <w:rPr>
+      <w:rFonts w:ascii="Lato" w:hAnsi="Lato"/>
       <w:sz w:val="22"/>
     </w:rPr>
   </w:style>
@@ -3324,7 +3432,7 @@
 </file>
 
 <file path=customXml/itemProps1.xml><?xml version="1.0" encoding="utf-8"?>
-<ds:datastoreItem xmlns:ds="http://schemas.openxmlformats.org/officeDocument/2006/customXml" ds:itemID="{815F9403-1080-4307-9392-69CB97CE81AE}">
+<ds:datastoreItem xmlns:ds="http://schemas.openxmlformats.org/officeDocument/2006/customXml" ds:itemID="{8E11757B-DA81-4A4F-A5CC-113F94678BC2}">
   <ds:schemaRefs>
     <ds:schemaRef ds:uri="http://schemas.openxmlformats.org/officeDocument/2006/bibliography"/>
   </ds:schemaRefs>

</xml_diff>